<commit_message>
stage one missing tree
</commit_message>
<xml_diff>
--- a/Doc.docx
+++ b/Doc.docx
@@ -1,52 +1,1695 @@
 
 <file path=word/document.xml><?xml version="1.0" encoding="utf-8"?>
-<w:document xmlns:wpc="http://schemas.microsoft.com/office/word/2010/wordprocessingCanvas" xmlns:cx="http://schemas.microsoft.com/office/drawing/2014/chartex" xmlns:cx1="http://schemas.microsoft.com/office/drawing/2015/9/8/chartex" xmlns:cx2="http://schemas.microsoft.com/office/drawing/2015/10/21/chartex" xmlns:cx3="http://schemas.microsoft.com/office/drawing/2016/5/9/chartex" xmlns:cx4="http://schemas.microsoft.com/office/drawing/2016/5/10/chartex" xmlns:cx5="http://schemas.microsoft.com/office/drawing/2016/5/11/chartex" xmlns:cx6="http://schemas.microsoft.com/office/drawing/2016/5/12/chartex" xmlns:cx7="http://schemas.microsoft.com/office/drawing/2016/5/13/chartex" xmlns:cx8="http://schemas.microsoft.com/office/drawing/2016/5/14/chartex" xmlns:mc="http://schemas.openxmlformats.org/markup-compatibility/2006" xmlns:aink="http://schemas.microsoft.com/office/drawing/2016/ink" xmlns:am3d="http://schemas.microsoft.com/office/drawing/2017/model3d" xmlns:o="urn:schemas-microsoft-com:office:office" xmlns:r="http://schemas.openxmlformats.org/officeDocument/2006/relationships" xmlns:m="http://schemas.openxmlformats.org/officeDocument/2006/math" xmlns:v="urn:schemas-microsoft-com:vml" xmlns:wp14="http://schemas.microsoft.com/office/word/2010/wordprocessingDrawing" xmlns:wp="http://schemas.openxmlformats.org/drawingml/2006/wordprocessingDrawing" xmlns:w10="urn:schemas-microsoft-com:office:word" xmlns:w="http://schemas.openxmlformats.org/wordprocessingml/2006/main" xmlns:w14="http://schemas.microsoft.com/office/word/2010/wordml" xmlns:w15="http://schemas.microsoft.com/office/word/2012/wordml" xmlns:w16cid="http://schemas.microsoft.com/office/word/2016/wordml/cid" xmlns:w16se="http://schemas.microsoft.com/office/word/2015/wordml/symex" xmlns:wpg="http://schemas.microsoft.com/office/word/2010/wordprocessingGroup" xmlns:wpi="http://schemas.microsoft.com/office/word/2010/wordprocessingInk" xmlns:wne="http://schemas.microsoft.com/office/word/2006/wordml" xmlns:wps="http://schemas.microsoft.com/office/word/2010/wordprocessingShape" mc:Ignorable="w14 w15 w16se w16cid wp14">
+<w:document xmlns:wpc="http://schemas.microsoft.com/office/word/2010/wordprocessingCanvas" xmlns:cx="http://schemas.microsoft.com/office/drawing/2014/chartex" xmlns:cx1="http://schemas.microsoft.com/office/drawing/2015/9/8/chartex" xmlns:cx2="http://schemas.microsoft.com/office/drawing/2015/10/21/chartex" xmlns:cx3="http://schemas.microsoft.com/office/drawing/2016/5/9/chartex" xmlns:cx4="http://schemas.microsoft.com/office/drawing/2016/5/10/chartex" xmlns:cx5="http://schemas.microsoft.com/office/drawing/2016/5/11/chartex" xmlns:cx6="http://schemas.microsoft.com/office/drawing/2016/5/12/chartex" xmlns:cx7="http://schemas.microsoft.com/office/drawing/2016/5/13/chartex" xmlns:cx8="http://schemas.microsoft.com/office/drawing/2016/5/14/chartex" xmlns:mc="http://schemas.openxmlformats.org/markup-compatibility/2006" xmlns:aink="http://schemas.microsoft.com/office/drawing/2016/ink" xmlns:am3d="http://schemas.microsoft.com/office/drawing/2017/model3d" xmlns:o="urn:schemas-microsoft-com:office:office" xmlns:r="http://schemas.openxmlformats.org/officeDocument/2006/relationships" xmlns:m="http://schemas.openxmlformats.org/officeDocument/2006/math" xmlns:v="urn:schemas-microsoft-com:vml" xmlns:wp14="http://schemas.microsoft.com/office/word/2010/wordprocessingDrawing" xmlns:wp="http://schemas.openxmlformats.org/drawingml/2006/wordprocessingDrawing" xmlns:w10="urn:schemas-microsoft-com:office:word" xmlns:w="http://schemas.openxmlformats.org/wordprocessingml/2006/main" xmlns:w14="http://schemas.microsoft.com/office/word/2010/wordml" xmlns:w15="http://schemas.microsoft.com/office/word/2012/wordml" xmlns:w16cex="http://schemas.microsoft.com/office/word/2018/wordml/cex" xmlns:w16cid="http://schemas.microsoft.com/office/word/2016/wordml/cid" xmlns:w16="http://schemas.microsoft.com/office/word/2018/wordml" xmlns:w16sdtdh="http://schemas.microsoft.com/office/word/2020/wordml/sdtdatahash" xmlns:w16se="http://schemas.microsoft.com/office/word/2015/wordml/symex" xmlns:wpg="http://schemas.microsoft.com/office/word/2010/wordprocessingGroup" xmlns:wpi="http://schemas.microsoft.com/office/word/2010/wordprocessingInk" xmlns:wne="http://schemas.microsoft.com/office/word/2006/wordml" xmlns:wps="http://schemas.microsoft.com/office/word/2010/wordprocessingShape" mc:Ignorable="w14 w15 w16se w16cid w16 w16cex w16sdtdh wp14">
   <w:body>
     <w:p>
-      <w:r>
-        <w:drawing>
-          <wp:inline distT="0" distB="0" distL="0" distR="0" wp14:anchorId="1F3DA458" wp14:editId="137E4624">
-            <wp:extent cx="5943600" cy="3006725"/>
-            <wp:effectExtent l="0" t="0" r="0" b="3175"/>
-            <wp:docPr id="1" name="Picture 1"/>
-            <wp:cNvGraphicFramePr>
-              <a:graphicFrameLocks xmlns:a="http://schemas.openxmlformats.org/drawingml/2006/main" noChangeAspect="1"/>
-            </wp:cNvGraphicFramePr>
-            <a:graphic xmlns:a="http://schemas.openxmlformats.org/drawingml/2006/main">
-              <a:graphicData uri="http://schemas.openxmlformats.org/drawingml/2006/picture">
-                <pic:pic xmlns:pic="http://schemas.openxmlformats.org/drawingml/2006/picture">
-                  <pic:nvPicPr>
-                    <pic:cNvPr id="1" name=""/>
-                    <pic:cNvPicPr/>
-                  </pic:nvPicPr>
-                  <pic:blipFill>
-                    <a:blip r:embed="rId4"/>
-                    <a:stretch>
-                      <a:fillRect/>
-                    </a:stretch>
-                  </pic:blipFill>
-                  <pic:spPr>
-                    <a:xfrm>
-                      <a:off x="0" y="0"/>
-                      <a:ext cx="5943600" cy="3006725"/>
-                    </a:xfrm>
-                    <a:prstGeom prst="rect">
-                      <a:avLst/>
-                    </a:prstGeom>
-                  </pic:spPr>
-                </pic:pic>
-              </a:graphicData>
-            </a:graphic>
-          </wp:inline>
-        </w:drawing>
-      </w:r>
-      <w:bookmarkStart w:id="0" w:name="_GoBack"/>
-      <w:bookmarkEnd w:id="0"/>
+      <w:pPr>
+        <w:jc w:val="center"/>
+        <w:rPr>
+          <w:sz w:val="32"/>
+          <w:szCs w:val="32"/>
+        </w:rPr>
+      </w:pPr>
+      <w:r>
+        <w:rPr>
+          <w:sz w:val="32"/>
+          <w:szCs w:val="32"/>
+        </w:rPr>
+        <w:t>Rocket League Agent</w:t>
+      </w:r>
+    </w:p>
+    <w:p>
+      <w:pPr>
+        <w:jc w:val="center"/>
+        <w:rPr>
+          <w:sz w:val="32"/>
+          <w:szCs w:val="32"/>
+        </w:rPr>
+      </w:pPr>
+      <w:r>
+        <w:rPr>
+          <w:sz w:val="32"/>
+          <w:szCs w:val="32"/>
+        </w:rPr>
+        <w:t>Stage 1 (analysis)</w:t>
+      </w:r>
+    </w:p>
+    <w:p>
+      <w:pPr>
+        <w:ind w:right="-426"/>
+        <w:jc w:val="right"/>
+        <w:rPr>
+          <w:sz w:val="24"/>
+          <w:szCs w:val="24"/>
+        </w:rPr>
+      </w:pPr>
+      <w:r>
+        <w:rPr>
+          <w:color w:val="000000" w:themeColor="text1"/>
+          <w:sz w:val="36"/>
+          <w:szCs w:val="36"/>
+          <w14:shadow w14:blurRad="38100" w14:dist="19050" w14:dir="2700000" w14:sx="100000" w14:sy="100000" w14:kx="0" w14:ky="0" w14:algn="tl">
+            <w14:schemeClr w14:val="dk1">
+              <w14:alpha w14:val="60000"/>
+            </w14:schemeClr>
+          </w14:shadow>
+          <w14:textOutline w14:w="0" w14:cap="flat" w14:cmpd="sng" w14:algn="ctr">
+            <w14:noFill/>
+            <w14:prstDash w14:val="solid"/>
+            <w14:round/>
+          </w14:textOutline>
+        </w:rPr>
+        <w:t xml:space="preserve">Problem definition and </w:t>
+      </w:r>
+      <w:r>
+        <w:rPr>
+          <w:color w:val="000000" w:themeColor="text1"/>
+          <w:sz w:val="36"/>
+          <w:szCs w:val="36"/>
+          <w14:shadow w14:blurRad="38100" w14:dist="19050" w14:dir="2700000" w14:sx="100000" w14:sy="100000" w14:kx="0" w14:ky="0" w14:algn="tl">
+            <w14:schemeClr w14:val="dk1">
+              <w14:alpha w14:val="60000"/>
+            </w14:schemeClr>
+          </w14:shadow>
+          <w14:textOutline w14:w="0" w14:cap="flat" w14:cmpd="sng" w14:algn="ctr">
+            <w14:noFill/>
+            <w14:prstDash w14:val="solid"/>
+            <w14:round/>
+          </w14:textOutline>
+        </w:rPr>
+        <w:t>planning:</w:t>
+      </w:r>
+    </w:p>
+    <w:p>
+      <w:pPr>
+        <w:ind w:right="-426"/>
+        <w:jc w:val="right"/>
+        <w:rPr>
+          <w:color w:val="000000" w:themeColor="text1"/>
+          <w:sz w:val="24"/>
+          <w:szCs w:val="24"/>
+        </w:rPr>
+      </w:pPr>
+      <w:r>
+        <w:rPr>
+          <w:sz w:val="24"/>
+          <w:szCs w:val="24"/>
+        </w:rPr>
+        <w:t xml:space="preserve">We </w:t>
+      </w:r>
+      <w:r>
+        <w:rPr>
+          <w:sz w:val="24"/>
+          <w:szCs w:val="24"/>
+        </w:rPr>
+        <w:t>will</w:t>
+      </w:r>
+      <w:r>
+        <w:rPr>
+          <w:sz w:val="24"/>
+          <w:szCs w:val="24"/>
+        </w:rPr>
+        <w:t xml:space="preserve"> create a bot that can play </w:t>
+      </w:r>
+      <w:r>
+        <w:rPr>
+          <w:color w:val="FF0000"/>
+          <w:sz w:val="24"/>
+          <w:szCs w:val="24"/>
+        </w:rPr>
+        <w:t xml:space="preserve">rocket </w:t>
+      </w:r>
+      <w:r>
+        <w:rPr>
+          <w:color w:val="FF0000"/>
+          <w:sz w:val="24"/>
+          <w:szCs w:val="24"/>
+        </w:rPr>
+        <w:t>league,</w:t>
+      </w:r>
+      <w:r>
+        <w:rPr>
+          <w:color w:val="000000" w:themeColor="text1"/>
+          <w:sz w:val="24"/>
+          <w:szCs w:val="24"/>
+        </w:rPr>
+        <w:t xml:space="preserve"> rocket league is a game where </w:t>
+      </w:r>
+      <w:r>
+        <w:rPr>
+          <w:color w:val="000000" w:themeColor="text1"/>
+          <w:sz w:val="24"/>
+          <w:szCs w:val="24"/>
+        </w:rPr>
+        <w:t>Player’s</w:t>
+      </w:r>
+      <w:r>
+        <w:rPr>
+          <w:color w:val="000000" w:themeColor="text1"/>
+          <w:sz w:val="24"/>
+          <w:szCs w:val="24"/>
+        </w:rPr>
+        <w:t xml:space="preserve"> work with their team to advance the ball down the field, and score goals in their opponents’ net. Rocket League is a technical game which involves both high-level dexterity and fast-paced gameplay. While one of the most welcoming elements of the game is its accessibility and familiarity with traditional sport (soccer), the best players are highly advanced and have fine-tuned their mechanics.</w:t>
+      </w:r>
+    </w:p>
+    <w:p>
+      <w:pPr>
+        <w:ind w:right="-426"/>
+        <w:jc w:val="right"/>
+        <w:rPr>
+          <w:color w:val="000000" w:themeColor="text1"/>
+          <w:sz w:val="24"/>
+          <w:szCs w:val="24"/>
+        </w:rPr>
+      </w:pPr>
+      <w:r>
+        <w:rPr>
+          <w:color w:val="000000" w:themeColor="text1"/>
+          <w:sz w:val="24"/>
+          <w:szCs w:val="24"/>
+        </w:rPr>
+        <w:t xml:space="preserve">The bot will be able to perceive the environment (Playground) to Win by trying to score </w:t>
+      </w:r>
+      <w:r>
+        <w:rPr>
+          <w:color w:val="000000" w:themeColor="text1"/>
+          <w:sz w:val="24"/>
+          <w:szCs w:val="24"/>
+        </w:rPr>
+        <w:t>goals,</w:t>
+      </w:r>
+      <w:r>
+        <w:rPr>
+          <w:color w:val="000000" w:themeColor="text1"/>
+          <w:sz w:val="24"/>
+          <w:szCs w:val="24"/>
+        </w:rPr>
+        <w:t xml:space="preserve"> not </w:t>
+      </w:r>
+      <w:r>
+        <w:rPr>
+          <w:color w:val="000000" w:themeColor="text1"/>
+          <w:sz w:val="24"/>
+          <w:szCs w:val="24"/>
+        </w:rPr>
+        <w:t xml:space="preserve">concede </w:t>
+      </w:r>
+      <w:r>
+        <w:rPr>
+          <w:color w:val="000000" w:themeColor="text1"/>
+          <w:sz w:val="24"/>
+          <w:szCs w:val="24"/>
+        </w:rPr>
+        <w:t xml:space="preserve">much goals and trying to </w:t>
+      </w:r>
+      <w:r>
+        <w:rPr>
+          <w:color w:val="000000" w:themeColor="text1"/>
+          <w:sz w:val="24"/>
+          <w:szCs w:val="24"/>
+        </w:rPr>
+        <w:t>play</w:t>
+      </w:r>
+      <w:r>
+        <w:rPr>
+          <w:color w:val="000000" w:themeColor="text1"/>
+          <w:sz w:val="24"/>
+          <w:szCs w:val="24"/>
+        </w:rPr>
+        <w:t xml:space="preserve"> game </w:t>
+      </w:r>
+      <w:proofErr w:type="gramStart"/>
+      <w:r>
+        <w:rPr>
+          <w:color w:val="000000" w:themeColor="text1"/>
+          <w:sz w:val="24"/>
+          <w:szCs w:val="24"/>
+        </w:rPr>
+        <w:t>intelligently .</w:t>
+      </w:r>
+      <w:proofErr w:type="gramEnd"/>
+    </w:p>
+    <w:p>
+      <w:pPr>
+        <w:ind w:right="-426"/>
+        <w:jc w:val="right"/>
+        <w:rPr>
+          <w:color w:val="000000" w:themeColor="text1"/>
+          <w:sz w:val="24"/>
+          <w:szCs w:val="24"/>
+        </w:rPr>
+      </w:pPr>
+    </w:p>
+    <w:p>
+      <w:pPr>
+        <w:ind w:right="-426"/>
+        <w:jc w:val="right"/>
+        <w:rPr>
+          <w:color w:val="000000" w:themeColor="text1"/>
+          <w:sz w:val="36"/>
+          <w:szCs w:val="36"/>
+        </w:rPr>
+      </w:pPr>
+      <w:r>
+        <w:rPr>
+          <w:color w:val="000000" w:themeColor="text1"/>
+          <w:sz w:val="36"/>
+          <w:szCs w:val="36"/>
+        </w:rPr>
+        <w:t xml:space="preserve">Environment </w:t>
+      </w:r>
+      <w:r>
+        <w:rPr>
+          <w:color w:val="000000" w:themeColor="text1"/>
+          <w:sz w:val="36"/>
+          <w:szCs w:val="36"/>
+        </w:rPr>
+        <w:t>type</w:t>
+      </w:r>
+      <w:r>
+        <w:rPr>
+          <w:color w:val="000000" w:themeColor="text1"/>
+          <w:sz w:val="36"/>
+          <w:szCs w:val="36"/>
+        </w:rPr>
+        <w:t>:</w:t>
+      </w:r>
+      <w:r>
+        <w:rPr>
+          <w:color w:val="000000" w:themeColor="text1"/>
+          <w:sz w:val="36"/>
+          <w:szCs w:val="36"/>
+        </w:rPr>
+        <w:t xml:space="preserve"> </w:t>
+      </w:r>
+    </w:p>
+    <w:p>
+      <w:pPr>
+        <w:ind w:right="-426"/>
+        <w:jc w:val="right"/>
+        <w:rPr>
+          <w:color w:val="000000" w:themeColor="text1"/>
+          <w:sz w:val="28"/>
+          <w:szCs w:val="28"/>
+        </w:rPr>
+      </w:pPr>
+    </w:p>
+    <w:tbl>
+      <w:tblPr>
+        <w:tblStyle w:val="TableGrid"/>
+        <w:bidiVisual/>
+        <w:tblW w:w="0" w:type="auto"/>
+        <w:tblLook w:val="04A0" w:firstRow="1" w:lastRow="0" w:firstColumn="1" w:lastColumn="0" w:noHBand="0" w:noVBand="1"/>
+      </w:tblPr>
+      <w:tblGrid>
+        <w:gridCol w:w="4675"/>
+        <w:gridCol w:w="4675"/>
+      </w:tblGrid>
+      <w:tr>
+        <w:tc>
+          <w:tcPr>
+            <w:tcW w:w="4675" w:type="dxa"/>
+          </w:tcPr>
+          <w:p>
+            <w:pPr>
+              <w:ind w:right="-426"/>
+              <w:jc w:val="center"/>
+              <w:rPr>
+                <w:color w:val="000000" w:themeColor="text1"/>
+                <w:sz w:val="28"/>
+                <w:szCs w:val="28"/>
+                <w:rtl/>
+              </w:rPr>
+            </w:pPr>
+            <w:r>
+              <w:rPr>
+                <w:color w:val="000000" w:themeColor="text1"/>
+                <w:sz w:val="28"/>
+                <w:szCs w:val="28"/>
+              </w:rPr>
+              <w:t xml:space="preserve">    </w:t>
+            </w:r>
+            <w:r>
+              <w:rPr>
+                <w:color w:val="000000" w:themeColor="text1"/>
+                <w:sz w:val="28"/>
+                <w:szCs w:val="28"/>
+              </w:rPr>
+              <w:t>The playground (Environment) is fully accessible</w:t>
+            </w:r>
+          </w:p>
+        </w:tc>
+        <w:tc>
+          <w:tcPr>
+            <w:tcW w:w="4675" w:type="dxa"/>
+          </w:tcPr>
+          <w:p>
+            <w:pPr>
+              <w:tabs>
+                <w:tab w:val="left" w:pos="4069"/>
+              </w:tabs>
+              <w:ind w:right="-426"/>
+              <w:jc w:val="center"/>
+              <w:rPr>
+                <w:color w:val="000000" w:themeColor="text1"/>
+                <w:sz w:val="28"/>
+                <w:szCs w:val="28"/>
+                <w:rtl/>
+              </w:rPr>
+            </w:pPr>
+            <w:r>
+              <w:rPr>
+                <w:color w:val="000000" w:themeColor="text1"/>
+                <w:sz w:val="28"/>
+                <w:szCs w:val="28"/>
+              </w:rPr>
+              <w:t>Fully</w:t>
+            </w:r>
+            <w:r>
+              <w:rPr>
+                <w:color w:val="000000" w:themeColor="text1"/>
+                <w:sz w:val="28"/>
+                <w:szCs w:val="28"/>
+              </w:rPr>
+              <w:t xml:space="preserve"> </w:t>
+            </w:r>
+            <w:r>
+              <w:rPr>
+                <w:color w:val="000000" w:themeColor="text1"/>
+                <w:sz w:val="28"/>
+                <w:szCs w:val="28"/>
+              </w:rPr>
+              <w:t>Observabl</w:t>
+            </w:r>
+            <w:r>
+              <w:rPr>
+                <w:color w:val="000000" w:themeColor="text1"/>
+                <w:sz w:val="28"/>
+                <w:szCs w:val="28"/>
+              </w:rPr>
+              <w:t>e</w:t>
+            </w:r>
+          </w:p>
+        </w:tc>
+      </w:tr>
+      <w:tr>
+        <w:tc>
+          <w:tcPr>
+            <w:tcW w:w="4675" w:type="dxa"/>
+          </w:tcPr>
+          <w:p>
+            <w:pPr>
+              <w:tabs>
+                <w:tab w:val="left" w:pos="3061"/>
+                <w:tab w:val="left" w:pos="3709"/>
+              </w:tabs>
+              <w:ind w:right="-426"/>
+              <w:rPr>
+                <w:color w:val="000000" w:themeColor="text1"/>
+                <w:sz w:val="28"/>
+                <w:szCs w:val="28"/>
+                <w:rtl/>
+              </w:rPr>
+            </w:pPr>
+            <w:r>
+              <w:rPr>
+                <w:color w:val="000000" w:themeColor="text1"/>
+                <w:sz w:val="28"/>
+                <w:szCs w:val="28"/>
+                <w:rtl/>
+              </w:rPr>
+              <w:tab/>
+            </w:r>
+            <w:r>
+              <w:rPr>
+                <w:color w:val="000000" w:themeColor="text1"/>
+                <w:sz w:val="28"/>
+                <w:szCs w:val="28"/>
+              </w:rPr>
+              <w:t xml:space="preserve">     (For now)</w:t>
+            </w:r>
+            <w:r>
+              <w:rPr>
+                <w:color w:val="000000" w:themeColor="text1"/>
+                <w:sz w:val="28"/>
+                <w:szCs w:val="28"/>
+                <w:rtl/>
+              </w:rPr>
+              <w:tab/>
+            </w:r>
+          </w:p>
+        </w:tc>
+        <w:tc>
+          <w:tcPr>
+            <w:tcW w:w="4675" w:type="dxa"/>
+          </w:tcPr>
+          <w:p>
+            <w:pPr>
+              <w:tabs>
+                <w:tab w:val="left" w:pos="3193"/>
+              </w:tabs>
+              <w:ind w:right="-426"/>
+              <w:jc w:val="center"/>
+              <w:rPr>
+                <w:color w:val="000000" w:themeColor="text1"/>
+                <w:sz w:val="28"/>
+                <w:szCs w:val="28"/>
+                <w:rtl/>
+              </w:rPr>
+            </w:pPr>
+            <w:r>
+              <w:rPr>
+                <w:color w:val="000000" w:themeColor="text1"/>
+                <w:sz w:val="28"/>
+                <w:szCs w:val="28"/>
+              </w:rPr>
+              <w:t>Stochastic</w:t>
+            </w:r>
+          </w:p>
+        </w:tc>
+      </w:tr>
+      <w:tr>
+        <w:trPr>
+          <w:trHeight w:val="906"/>
+        </w:trPr>
+        <w:tc>
+          <w:tcPr>
+            <w:tcW w:w="4675" w:type="dxa"/>
+          </w:tcPr>
+          <w:p>
+            <w:pPr>
+              <w:jc w:val="right"/>
+              <w:rPr>
+                <w:color w:val="000000" w:themeColor="text1"/>
+                <w:sz w:val="28"/>
+                <w:szCs w:val="28"/>
+              </w:rPr>
+            </w:pPr>
+            <w:r>
+              <w:rPr>
+                <w:color w:val="000000" w:themeColor="text1"/>
+                <w:sz w:val="28"/>
+                <w:szCs w:val="28"/>
+                <w:rtl/>
+              </w:rPr>
+              <w:tab/>
+            </w:r>
+            <w:r>
+              <w:rPr>
+                <w:color w:val="000000" w:themeColor="text1"/>
+                <w:sz w:val="28"/>
+                <w:szCs w:val="28"/>
+              </w:rPr>
+              <w:t>shooting decision (Future action) depends on positioning (Previous action)</w:t>
+            </w:r>
+          </w:p>
+          <w:p>
+            <w:pPr>
+              <w:tabs>
+                <w:tab w:val="left" w:pos="3949"/>
+              </w:tabs>
+              <w:ind w:right="-426"/>
+              <w:rPr>
+                <w:color w:val="000000" w:themeColor="text1"/>
+                <w:sz w:val="28"/>
+                <w:szCs w:val="28"/>
+                <w:rtl/>
+              </w:rPr>
+            </w:pPr>
+          </w:p>
+        </w:tc>
+        <w:tc>
+          <w:tcPr>
+            <w:tcW w:w="4675" w:type="dxa"/>
+          </w:tcPr>
+          <w:p>
+            <w:pPr>
+              <w:tabs>
+                <w:tab w:val="left" w:pos="3037"/>
+              </w:tabs>
+              <w:ind w:right="-426"/>
+              <w:jc w:val="center"/>
+              <w:rPr>
+                <w:color w:val="000000" w:themeColor="text1"/>
+                <w:sz w:val="28"/>
+                <w:szCs w:val="28"/>
+                <w:rtl/>
+              </w:rPr>
+            </w:pPr>
+            <w:r>
+              <w:rPr>
+                <w:color w:val="000000" w:themeColor="text1"/>
+                <w:sz w:val="28"/>
+                <w:szCs w:val="28"/>
+              </w:rPr>
+              <w:t>Sequential</w:t>
+            </w:r>
+          </w:p>
+        </w:tc>
+      </w:tr>
+      <w:tr>
+        <w:tc>
+          <w:tcPr>
+            <w:tcW w:w="4675" w:type="dxa"/>
+          </w:tcPr>
+          <w:p>
+            <w:pPr>
+              <w:jc w:val="right"/>
+              <w:rPr>
+                <w:color w:val="000000" w:themeColor="text1"/>
+                <w:sz w:val="28"/>
+                <w:szCs w:val="28"/>
+              </w:rPr>
+            </w:pPr>
+            <w:r>
+              <w:rPr>
+                <w:color w:val="000000" w:themeColor="text1"/>
+                <w:sz w:val="28"/>
+                <w:szCs w:val="28"/>
+              </w:rPr>
+              <w:t xml:space="preserve">Ball is moving and other agents are moving </w:t>
+            </w:r>
+          </w:p>
+          <w:p>
+            <w:pPr>
+              <w:ind w:right="-426"/>
+              <w:jc w:val="right"/>
+              <w:rPr>
+                <w:color w:val="000000" w:themeColor="text1"/>
+                <w:sz w:val="28"/>
+                <w:szCs w:val="28"/>
+                <w:rtl/>
+              </w:rPr>
+            </w:pPr>
+          </w:p>
+        </w:tc>
+        <w:tc>
+          <w:tcPr>
+            <w:tcW w:w="4675" w:type="dxa"/>
+          </w:tcPr>
+          <w:p>
+            <w:pPr>
+              <w:tabs>
+                <w:tab w:val="left" w:pos="3337"/>
+              </w:tabs>
+              <w:ind w:right="-426"/>
+              <w:jc w:val="center"/>
+              <w:rPr>
+                <w:color w:val="000000" w:themeColor="text1"/>
+                <w:sz w:val="28"/>
+                <w:szCs w:val="28"/>
+                <w:rtl/>
+              </w:rPr>
+            </w:pPr>
+            <w:r>
+              <w:rPr>
+                <w:color w:val="000000" w:themeColor="text1"/>
+                <w:sz w:val="28"/>
+                <w:szCs w:val="28"/>
+              </w:rPr>
+              <w:t>Dynamic</w:t>
+            </w:r>
+          </w:p>
+        </w:tc>
+      </w:tr>
+      <w:tr>
+        <w:trPr>
+          <w:trHeight w:val="58"/>
+        </w:trPr>
+        <w:tc>
+          <w:tcPr>
+            <w:tcW w:w="4675" w:type="dxa"/>
+          </w:tcPr>
+          <w:p>
+            <w:pPr>
+              <w:jc w:val="right"/>
+              <w:rPr>
+                <w:color w:val="000000" w:themeColor="text1"/>
+                <w:sz w:val="28"/>
+                <w:szCs w:val="28"/>
+              </w:rPr>
+            </w:pPr>
+            <w:r>
+              <w:rPr>
+                <w:color w:val="000000" w:themeColor="text1"/>
+                <w:sz w:val="28"/>
+                <w:szCs w:val="28"/>
+                <w:rtl/>
+              </w:rPr>
+              <w:tab/>
+            </w:r>
+            <w:r>
+              <w:rPr>
+                <w:color w:val="000000" w:themeColor="text1"/>
+                <w:sz w:val="28"/>
+                <w:szCs w:val="28"/>
+              </w:rPr>
+              <w:t>there are no discrete positions agents can move freely within the pitch</w:t>
+            </w:r>
+          </w:p>
+          <w:p>
+            <w:pPr>
+              <w:rPr>
+                <w:color w:val="000000" w:themeColor="text1"/>
+                <w:sz w:val="28"/>
+                <w:szCs w:val="28"/>
+                <w:rtl/>
+              </w:rPr>
+            </w:pPr>
+          </w:p>
+        </w:tc>
+        <w:tc>
+          <w:tcPr>
+            <w:tcW w:w="4675" w:type="dxa"/>
+          </w:tcPr>
+          <w:p>
+            <w:pPr>
+              <w:ind w:right="-426"/>
+              <w:jc w:val="center"/>
+              <w:rPr>
+                <w:color w:val="000000" w:themeColor="text1"/>
+                <w:sz w:val="28"/>
+                <w:szCs w:val="28"/>
+              </w:rPr>
+            </w:pPr>
+            <w:r>
+              <w:rPr>
+                <w:color w:val="000000" w:themeColor="text1"/>
+                <w:sz w:val="28"/>
+                <w:szCs w:val="28"/>
+              </w:rPr>
+              <w:t>Continuous</w:t>
+            </w:r>
+            <w:r>
+              <w:rPr>
+                <w:color w:val="000000" w:themeColor="text1"/>
+                <w:sz w:val="28"/>
+                <w:szCs w:val="28"/>
+              </w:rPr>
+              <w:br/>
+            </w:r>
+          </w:p>
+          <w:p>
+            <w:pPr>
+              <w:ind w:right="-426"/>
+              <w:rPr>
+                <w:color w:val="000000" w:themeColor="text1"/>
+                <w:sz w:val="28"/>
+                <w:szCs w:val="28"/>
+                <w:rtl/>
+              </w:rPr>
+            </w:pPr>
+          </w:p>
+        </w:tc>
+      </w:tr>
+      <w:tr>
+        <w:trPr>
+          <w:trHeight w:val="58"/>
+        </w:trPr>
+        <w:tc>
+          <w:tcPr>
+            <w:tcW w:w="4675" w:type="dxa"/>
+          </w:tcPr>
+          <w:p>
+            <w:pPr>
+              <w:jc w:val="right"/>
+              <w:rPr>
+                <w:color w:val="000000" w:themeColor="text1"/>
+                <w:sz w:val="28"/>
+                <w:szCs w:val="28"/>
+                <w:rtl/>
+              </w:rPr>
+            </w:pPr>
+            <w:r>
+              <w:rPr>
+                <w:color w:val="000000" w:themeColor="text1"/>
+                <w:sz w:val="28"/>
+                <w:szCs w:val="28"/>
+              </w:rPr>
+              <w:t>many agents working togethe</w:t>
+            </w:r>
+            <w:r>
+              <w:rPr>
+                <w:color w:val="000000" w:themeColor="text1"/>
+                <w:sz w:val="28"/>
+                <w:szCs w:val="28"/>
+              </w:rPr>
+              <w:t>r</w:t>
+            </w:r>
+          </w:p>
+        </w:tc>
+        <w:tc>
+          <w:tcPr>
+            <w:tcW w:w="4675" w:type="dxa"/>
+          </w:tcPr>
+          <w:p>
+            <w:pPr>
+              <w:ind w:right="-426"/>
+              <w:jc w:val="center"/>
+              <w:rPr>
+                <w:color w:val="000000" w:themeColor="text1"/>
+                <w:sz w:val="28"/>
+                <w:szCs w:val="28"/>
+              </w:rPr>
+            </w:pPr>
+            <w:r>
+              <w:rPr>
+                <w:color w:val="000000" w:themeColor="text1"/>
+                <w:sz w:val="28"/>
+                <w:szCs w:val="28"/>
+              </w:rPr>
+              <w:t>Multiagent</w:t>
+            </w:r>
+          </w:p>
+        </w:tc>
+      </w:tr>
+    </w:tbl>
+    <w:p>
+      <w:pPr>
+        <w:ind w:right="-426"/>
+        <w:rPr>
+          <w:color w:val="000000" w:themeColor="text1"/>
+          <w:sz w:val="36"/>
+          <w:szCs w:val="36"/>
+        </w:rPr>
+      </w:pPr>
+    </w:p>
+    <w:p>
+      <w:pPr>
+        <w:ind w:right="-426"/>
+        <w:jc w:val="right"/>
+        <w:rPr>
+          <w:color w:val="000000" w:themeColor="text1"/>
+          <w:sz w:val="28"/>
+          <w:szCs w:val="28"/>
+          <w14:textOutline w14:w="0" w14:cap="flat" w14:cmpd="sng" w14:algn="ctr">
+            <w14:noFill/>
+            <w14:prstDash w14:val="solid"/>
+            <w14:round/>
+          </w14:textOutline>
+          <w14:textFill>
+            <w14:gradFill>
+              <w14:gsLst>
+                <w14:gs w14:pos="21000">
+                  <w14:srgbClr w14:val="53575C"/>
+                </w14:gs>
+                <w14:gs w14:pos="88000">
+                  <w14:srgbClr w14:val="C5C7CA"/>
+                </w14:gs>
+              </w14:gsLst>
+              <w14:lin w14:ang="5400000" w14:scaled="0"/>
+            </w14:gradFill>
+          </w14:textFill>
+        </w:rPr>
+      </w:pPr>
+      <w:r>
+        <w:rPr>
+          <w:color w:val="000000" w:themeColor="text1"/>
+          <w:sz w:val="32"/>
+          <w:szCs w:val="32"/>
+          <w14:shadow w14:blurRad="38100" w14:dist="19050" w14:dir="2700000" w14:sx="100000" w14:sy="100000" w14:kx="0" w14:ky="0" w14:algn="tl">
+            <w14:schemeClr w14:val="dk1">
+              <w14:alpha w14:val="60000"/>
+            </w14:schemeClr>
+          </w14:shadow>
+          <w14:textOutline w14:w="0" w14:cap="flat" w14:cmpd="sng" w14:algn="ctr">
+            <w14:noFill/>
+            <w14:prstDash w14:val="solid"/>
+            <w14:round/>
+          </w14:textOutline>
+        </w:rPr>
+        <w:t>Agent Type:</w:t>
+      </w:r>
+      <w:r>
+        <w:rPr>
+          <w:color w:val="000000" w:themeColor="text1"/>
+          <w:sz w:val="32"/>
+          <w:szCs w:val="32"/>
+          <w14:shadow w14:blurRad="38100" w14:dist="19050" w14:dir="2700000" w14:sx="100000" w14:sy="100000" w14:kx="0" w14:ky="0" w14:algn="tl">
+            <w14:schemeClr w14:val="dk1">
+              <w14:alpha w14:val="60000"/>
+            </w14:schemeClr>
+          </w14:shadow>
+          <w14:textOutline w14:w="0" w14:cap="flat" w14:cmpd="sng" w14:algn="ctr">
+            <w14:noFill/>
+            <w14:prstDash w14:val="solid"/>
+            <w14:round/>
+          </w14:textOutline>
+        </w:rPr>
+        <w:t xml:space="preserve"> </w:t>
+      </w:r>
+      <w:r>
+        <w:rPr>
+          <w:color w:val="000000" w:themeColor="text1"/>
+          <w:sz w:val="28"/>
+          <w:szCs w:val="28"/>
+          <w14:textOutline w14:w="0" w14:cap="flat" w14:cmpd="sng" w14:algn="ctr">
+            <w14:noFill/>
+            <w14:prstDash w14:val="solid"/>
+            <w14:round/>
+          </w14:textOutline>
+          <w14:textFill>
+            <w14:gradFill>
+              <w14:gsLst>
+                <w14:gs w14:pos="21000">
+                  <w14:srgbClr w14:val="53575C"/>
+                </w14:gs>
+                <w14:gs w14:pos="88000">
+                  <w14:srgbClr w14:val="C5C7CA"/>
+                </w14:gs>
+              </w14:gsLst>
+              <w14:lin w14:ang="5400000" w14:scaled="0"/>
+            </w14:gradFill>
+          </w14:textFill>
+        </w:rPr>
+        <w:t>Goal Based Agent</w:t>
+      </w:r>
+    </w:p>
+    <w:p>
+      <w:pPr>
+        <w:ind w:right="-426"/>
+        <w:jc w:val="right"/>
+        <w:rPr>
+          <w:color w:val="000000" w:themeColor="text1"/>
+          <w:sz w:val="24"/>
+          <w:szCs w:val="24"/>
+          <w14:shadow w14:blurRad="38100" w14:dist="19050" w14:dir="2700000" w14:sx="100000" w14:sy="100000" w14:kx="0" w14:ky="0" w14:algn="tl">
+            <w14:schemeClr w14:val="dk1">
+              <w14:alpha w14:val="60000"/>
+            </w14:schemeClr>
+          </w14:shadow>
+          <w14:textOutline w14:w="0" w14:cap="flat" w14:cmpd="sng" w14:algn="ctr">
+            <w14:noFill/>
+            <w14:prstDash w14:val="solid"/>
+            <w14:round/>
+          </w14:textOutline>
+        </w:rPr>
+      </w:pPr>
+      <w:r>
+        <w:rPr>
+          <w:color w:val="000000" w:themeColor="text1"/>
+          <w:sz w:val="36"/>
+          <w:szCs w:val="36"/>
+          <w14:shadow w14:blurRad="38100" w14:dist="19050" w14:dir="2700000" w14:sx="100000" w14:sy="100000" w14:kx="0" w14:ky="0" w14:algn="tl">
+            <w14:schemeClr w14:val="dk1">
+              <w14:alpha w14:val="60000"/>
+            </w14:schemeClr>
+          </w14:shadow>
+          <w14:textOutline w14:w="0" w14:cap="flat" w14:cmpd="sng" w14:algn="ctr">
+            <w14:noFill/>
+            <w14:prstDash w14:val="solid"/>
+            <w14:round/>
+          </w14:textOutline>
+        </w:rPr>
+        <w:lastRenderedPageBreak/>
+        <w:t>PEAS</w:t>
+      </w:r>
+      <w:r>
+        <w:rPr>
+          <w:color w:val="000000" w:themeColor="text1"/>
+          <w:sz w:val="36"/>
+          <w:szCs w:val="36"/>
+          <w14:shadow w14:blurRad="38100" w14:dist="19050" w14:dir="2700000" w14:sx="100000" w14:sy="100000" w14:kx="0" w14:ky="0" w14:algn="tl">
+            <w14:schemeClr w14:val="dk1">
+              <w14:alpha w14:val="60000"/>
+            </w14:schemeClr>
+          </w14:shadow>
+          <w14:textOutline w14:w="0" w14:cap="flat" w14:cmpd="sng" w14:algn="ctr">
+            <w14:noFill/>
+            <w14:prstDash w14:val="solid"/>
+            <w14:round/>
+          </w14:textOutline>
+        </w:rPr>
+        <w:t>:</w:t>
+      </w:r>
+      <w:r>
+        <w:rPr>
+          <w:color w:val="000000" w:themeColor="text1"/>
+          <w:sz w:val="24"/>
+          <w:szCs w:val="24"/>
+          <w14:shadow w14:blurRad="38100" w14:dist="19050" w14:dir="2700000" w14:sx="100000" w14:sy="100000" w14:kx="0" w14:ky="0" w14:algn="tl">
+            <w14:schemeClr w14:val="dk1">
+              <w14:alpha w14:val="60000"/>
+            </w14:schemeClr>
+          </w14:shadow>
+          <w14:textOutline w14:w="0" w14:cap="flat" w14:cmpd="sng" w14:algn="ctr">
+            <w14:noFill/>
+            <w14:prstDash w14:val="solid"/>
+            <w14:round/>
+          </w14:textOutline>
+        </w:rPr>
+        <w:t xml:space="preserve"> </w:t>
+      </w:r>
+    </w:p>
+    <w:tbl>
+      <w:tblPr>
+        <w:tblStyle w:val="TableGrid"/>
+        <w:bidiVisual/>
+        <w:tblW w:w="8782" w:type="dxa"/>
+        <w:tblLook w:val="04A0" w:firstRow="1" w:lastRow="0" w:firstColumn="1" w:lastColumn="0" w:noHBand="0" w:noVBand="1"/>
+      </w:tblPr>
+      <w:tblGrid>
+        <w:gridCol w:w="7157"/>
+        <w:gridCol w:w="1625"/>
+      </w:tblGrid>
+      <w:tr>
+        <w:trPr>
+          <w:trHeight w:val="1072"/>
+        </w:trPr>
+        <w:tc>
+          <w:tcPr>
+            <w:tcW w:w="7157" w:type="dxa"/>
+          </w:tcPr>
+          <w:p>
+            <w:pPr>
+              <w:ind w:right="-426"/>
+              <w:jc w:val="right"/>
+              <w:rPr>
+                <w:color w:val="000000" w:themeColor="text1"/>
+                <w:sz w:val="24"/>
+                <w:szCs w:val="24"/>
+                <w:rtl/>
+                <w14:shadow w14:blurRad="38100" w14:dist="19050" w14:dir="2700000" w14:sx="100000" w14:sy="100000" w14:kx="0" w14:ky="0" w14:algn="tl">
+                  <w14:schemeClr w14:val="dk1">
+                    <w14:alpha w14:val="60000"/>
+                  </w14:schemeClr>
+                </w14:shadow>
+                <w14:textOutline w14:w="0" w14:cap="flat" w14:cmpd="sng" w14:algn="ctr">
+                  <w14:noFill/>
+                  <w14:prstDash w14:val="solid"/>
+                  <w14:round/>
+                </w14:textOutline>
+              </w:rPr>
+            </w:pPr>
+          </w:p>
+          <w:p>
+            <w:pPr>
+              <w:jc w:val="right"/>
+              <w:rPr>
+                <w:sz w:val="24"/>
+                <w:szCs w:val="24"/>
+                <w:rtl/>
+              </w:rPr>
+            </w:pPr>
+            <w:r>
+              <w:rPr>
+                <w:sz w:val="24"/>
+                <w:szCs w:val="24"/>
+              </w:rPr>
+              <w:t xml:space="preserve">Winning the match by scoring more goals and concede less goals </w:t>
+            </w:r>
+          </w:p>
+        </w:tc>
+        <w:tc>
+          <w:tcPr>
+            <w:tcW w:w="1625" w:type="dxa"/>
+          </w:tcPr>
+          <w:p>
+            <w:pPr>
+              <w:ind w:right="-426"/>
+              <w:jc w:val="right"/>
+              <w:rPr>
+                <w:color w:val="000000" w:themeColor="text1"/>
+                <w:sz w:val="24"/>
+                <w:szCs w:val="24"/>
+                <w:rtl/>
+                <w14:shadow w14:blurRad="38100" w14:dist="19050" w14:dir="2700000" w14:sx="100000" w14:sy="100000" w14:kx="0" w14:ky="0" w14:algn="tl">
+                  <w14:schemeClr w14:val="dk1">
+                    <w14:alpha w14:val="60000"/>
+                  </w14:schemeClr>
+                </w14:shadow>
+                <w14:textOutline w14:w="0" w14:cap="flat" w14:cmpd="sng" w14:algn="ctr">
+                  <w14:noFill/>
+                  <w14:prstDash w14:val="solid"/>
+                  <w14:round/>
+                </w14:textOutline>
+              </w:rPr>
+            </w:pPr>
+          </w:p>
+          <w:p>
+            <w:pPr>
+              <w:jc w:val="center"/>
+              <w:rPr>
+                <w:sz w:val="24"/>
+                <w:szCs w:val="24"/>
+                <w:rtl/>
+              </w:rPr>
+            </w:pPr>
+            <w:r>
+              <w:rPr>
+                <w:sz w:val="24"/>
+                <w:szCs w:val="24"/>
+              </w:rPr>
+              <w:t>Performance measure</w:t>
+            </w:r>
+          </w:p>
+        </w:tc>
+      </w:tr>
+      <w:tr>
+        <w:trPr>
+          <w:trHeight w:val="797"/>
+        </w:trPr>
+        <w:tc>
+          <w:tcPr>
+            <w:tcW w:w="7157" w:type="dxa"/>
+          </w:tcPr>
+          <w:p>
+            <w:pPr>
+              <w:ind w:right="-426"/>
+              <w:jc w:val="right"/>
+              <w:rPr>
+                <w:color w:val="000000" w:themeColor="text1"/>
+                <w:sz w:val="24"/>
+                <w:szCs w:val="24"/>
+                <w14:shadow w14:blurRad="38100" w14:dist="19050" w14:dir="2700000" w14:sx="100000" w14:sy="100000" w14:kx="0" w14:ky="0" w14:algn="tl">
+                  <w14:schemeClr w14:val="dk1">
+                    <w14:alpha w14:val="60000"/>
+                  </w14:schemeClr>
+                </w14:shadow>
+                <w14:textOutline w14:w="0" w14:cap="flat" w14:cmpd="sng" w14:algn="ctr">
+                  <w14:noFill/>
+                  <w14:prstDash w14:val="solid"/>
+                  <w14:round/>
+                </w14:textOutline>
+              </w:rPr>
+            </w:pPr>
+            <w:r>
+              <w:rPr>
+                <w:color w:val="000000" w:themeColor="text1"/>
+                <w:sz w:val="24"/>
+                <w:szCs w:val="24"/>
+                <w14:shadow w14:blurRad="38100" w14:dist="19050" w14:dir="2700000" w14:sx="100000" w14:sy="100000" w14:kx="0" w14:ky="0" w14:algn="tl">
+                  <w14:schemeClr w14:val="dk1">
+                    <w14:alpha w14:val="60000"/>
+                  </w14:schemeClr>
+                </w14:shadow>
+                <w14:textOutline w14:w="0" w14:cap="flat" w14:cmpd="sng" w14:algn="ctr">
+                  <w14:noFill/>
+                  <w14:prstDash w14:val="solid"/>
+                  <w14:round/>
+                </w14:textOutline>
+              </w:rPr>
+              <w:t xml:space="preserve">         </w:t>
+            </w:r>
+          </w:p>
+          <w:p>
+            <w:pPr>
+              <w:ind w:right="-426"/>
+              <w:jc w:val="right"/>
+              <w:rPr>
+                <w:color w:val="000000" w:themeColor="text1"/>
+                <w:sz w:val="24"/>
+                <w:szCs w:val="24"/>
+                <w:rtl/>
+                <w14:shadow w14:blurRad="38100" w14:dist="19050" w14:dir="2700000" w14:sx="100000" w14:sy="100000" w14:kx="0" w14:ky="0" w14:algn="tl">
+                  <w14:schemeClr w14:val="dk1">
+                    <w14:alpha w14:val="60000"/>
+                  </w14:schemeClr>
+                </w14:shadow>
+                <w14:textOutline w14:w="0" w14:cap="flat" w14:cmpd="sng" w14:algn="ctr">
+                  <w14:noFill/>
+                  <w14:prstDash w14:val="solid"/>
+                  <w14:round/>
+                </w14:textOutline>
+              </w:rPr>
+            </w:pPr>
+            <w:r>
+              <w:rPr>
+                <w:color w:val="000000" w:themeColor="text1"/>
+                <w:sz w:val="24"/>
+                <w:szCs w:val="24"/>
+                <w14:shadow w14:blurRad="38100" w14:dist="19050" w14:dir="2700000" w14:sx="100000" w14:sy="100000" w14:kx="0" w14:ky="0" w14:algn="tl">
+                  <w14:schemeClr w14:val="dk1">
+                    <w14:alpha w14:val="60000"/>
+                  </w14:schemeClr>
+                </w14:shadow>
+                <w14:textOutline w14:w="0" w14:cap="flat" w14:cmpd="sng" w14:algn="ctr">
+                  <w14:noFill/>
+                  <w14:prstDash w14:val="solid"/>
+                  <w14:round/>
+                </w14:textOutline>
+              </w:rPr>
+              <w:t xml:space="preserve">        </w:t>
+            </w:r>
+            <w:r>
+              <w:rPr>
+                <w:color w:val="000000" w:themeColor="text1"/>
+                <w:sz w:val="24"/>
+                <w:szCs w:val="24"/>
+                <w14:textOutline w14:w="0" w14:cap="flat" w14:cmpd="sng" w14:algn="ctr">
+                  <w14:noFill/>
+                  <w14:prstDash w14:val="solid"/>
+                  <w14:round/>
+                </w14:textOutline>
+                <w14:textFill>
+                  <w14:gradFill>
+                    <w14:gsLst>
+                      <w14:gs w14:pos="21000">
+                        <w14:srgbClr w14:val="53575C"/>
+                      </w14:gs>
+                      <w14:gs w14:pos="88000">
+                        <w14:srgbClr w14:val="C5C7CA"/>
+                      </w14:gs>
+                    </w14:gsLst>
+                    <w14:lin w14:ang="5400000" w14:scaled="0"/>
+                  </w14:gradFill>
+                </w14:textFill>
+              </w:rPr>
+              <w:t>Playground / Ball / Boost / other cars</w:t>
+            </w:r>
+          </w:p>
+        </w:tc>
+        <w:tc>
+          <w:tcPr>
+            <w:tcW w:w="1625" w:type="dxa"/>
+          </w:tcPr>
+          <w:p>
+            <w:pPr>
+              <w:ind w:right="-426"/>
+              <w:jc w:val="right"/>
+              <w:rPr>
+                <w:color w:val="000000" w:themeColor="text1"/>
+                <w:sz w:val="24"/>
+                <w:szCs w:val="24"/>
+                <w:rtl/>
+                <w14:shadow w14:blurRad="38100" w14:dist="19050" w14:dir="2700000" w14:sx="100000" w14:sy="100000" w14:kx="0" w14:ky="0" w14:algn="tl">
+                  <w14:schemeClr w14:val="dk1">
+                    <w14:alpha w14:val="60000"/>
+                  </w14:schemeClr>
+                </w14:shadow>
+                <w14:textOutline w14:w="0" w14:cap="flat" w14:cmpd="sng" w14:algn="ctr">
+                  <w14:noFill/>
+                  <w14:prstDash w14:val="solid"/>
+                  <w14:round/>
+                </w14:textOutline>
+              </w:rPr>
+            </w:pPr>
+          </w:p>
+          <w:p>
+            <w:pPr>
+              <w:jc w:val="center"/>
+              <w:rPr>
+                <w:sz w:val="24"/>
+                <w:szCs w:val="24"/>
+                <w:rtl/>
+              </w:rPr>
+            </w:pPr>
+            <w:r>
+              <w:rPr>
+                <w:sz w:val="24"/>
+                <w:szCs w:val="24"/>
+              </w:rPr>
+              <w:t>Environment</w:t>
+            </w:r>
+          </w:p>
+        </w:tc>
+      </w:tr>
+      <w:tr>
+        <w:trPr>
+          <w:trHeight w:val="731"/>
+        </w:trPr>
+        <w:tc>
+          <w:tcPr>
+            <w:tcW w:w="7157" w:type="dxa"/>
+          </w:tcPr>
+          <w:p>
+            <w:pPr>
+              <w:ind w:right="-426"/>
+              <w:jc w:val="right"/>
+              <w:rPr>
+                <w:color w:val="000000" w:themeColor="text1"/>
+                <w:sz w:val="24"/>
+                <w:szCs w:val="24"/>
+                <w14:shadow w14:blurRad="38100" w14:dist="19050" w14:dir="2700000" w14:sx="100000" w14:sy="100000" w14:kx="0" w14:ky="0" w14:algn="tl">
+                  <w14:schemeClr w14:val="dk1">
+                    <w14:alpha w14:val="60000"/>
+                  </w14:schemeClr>
+                </w14:shadow>
+                <w14:textOutline w14:w="0" w14:cap="flat" w14:cmpd="sng" w14:algn="ctr">
+                  <w14:noFill/>
+                  <w14:prstDash w14:val="solid"/>
+                  <w14:round/>
+                </w14:textOutline>
+              </w:rPr>
+            </w:pPr>
+            <w:r>
+              <w:rPr>
+                <w:color w:val="000000" w:themeColor="text1"/>
+                <w:sz w:val="24"/>
+                <w:szCs w:val="24"/>
+                <w14:shadow w14:blurRad="38100" w14:dist="19050" w14:dir="2700000" w14:sx="100000" w14:sy="100000" w14:kx="0" w14:ky="0" w14:algn="tl">
+                  <w14:schemeClr w14:val="dk1">
+                    <w14:alpha w14:val="60000"/>
+                  </w14:schemeClr>
+                </w14:shadow>
+                <w14:textOutline w14:w="0" w14:cap="flat" w14:cmpd="sng" w14:algn="ctr">
+                  <w14:noFill/>
+                  <w14:prstDash w14:val="solid"/>
+                  <w14:round/>
+                </w14:textOutline>
+              </w:rPr>
+              <w:t xml:space="preserve">        </w:t>
+            </w:r>
+          </w:p>
+          <w:p>
+            <w:pPr>
+              <w:ind w:right="-426"/>
+              <w:jc w:val="right"/>
+              <w:rPr>
+                <w:color w:val="000000" w:themeColor="text1"/>
+                <w:sz w:val="24"/>
+                <w:szCs w:val="24"/>
+                <w:rtl/>
+                <w14:shadow w14:blurRad="38100" w14:dist="19050" w14:dir="2700000" w14:sx="100000" w14:sy="100000" w14:kx="0" w14:ky="0" w14:algn="tl">
+                  <w14:schemeClr w14:val="dk1">
+                    <w14:alpha w14:val="60000"/>
+                  </w14:schemeClr>
+                </w14:shadow>
+                <w14:textOutline w14:w="0" w14:cap="flat" w14:cmpd="sng" w14:algn="ctr">
+                  <w14:noFill/>
+                  <w14:prstDash w14:val="solid"/>
+                  <w14:round/>
+                </w14:textOutline>
+              </w:rPr>
+            </w:pPr>
+            <w:r>
+              <w:rPr>
+                <w:color w:val="000000" w:themeColor="text1"/>
+                <w:sz w:val="24"/>
+                <w:szCs w:val="24"/>
+                <w14:shadow w14:blurRad="38100" w14:dist="19050" w14:dir="2700000" w14:sx="100000" w14:sy="100000" w14:kx="0" w14:ky="0" w14:algn="tl">
+                  <w14:schemeClr w14:val="dk1">
+                    <w14:alpha w14:val="60000"/>
+                  </w14:schemeClr>
+                </w14:shadow>
+                <w14:textOutline w14:w="0" w14:cap="flat" w14:cmpd="sng" w14:algn="ctr">
+                  <w14:noFill/>
+                  <w14:prstDash w14:val="solid"/>
+                  <w14:round/>
+                </w14:textOutline>
+              </w:rPr>
+              <w:t xml:space="preserve">       </w:t>
+            </w:r>
+            <w:r>
+              <w:rPr>
+                <w:color w:val="000000" w:themeColor="text1"/>
+                <w:sz w:val="24"/>
+                <w:szCs w:val="24"/>
+                <w14:textOutline w14:w="0" w14:cap="flat" w14:cmpd="sng" w14:algn="ctr">
+                  <w14:noFill/>
+                  <w14:prstDash w14:val="solid"/>
+                  <w14:round/>
+                </w14:textOutline>
+                <w14:textFill>
+                  <w14:gradFill>
+                    <w14:gsLst>
+                      <w14:gs w14:pos="21000">
+                        <w14:srgbClr w14:val="53575C"/>
+                      </w14:gs>
+                      <w14:gs w14:pos="88000">
+                        <w14:srgbClr w14:val="C5C7CA"/>
+                      </w14:gs>
+                    </w14:gsLst>
+                    <w14:lin w14:ang="5400000" w14:scaled="0"/>
+                  </w14:gradFill>
+                </w14:textFill>
+              </w:rPr>
+              <w:t xml:space="preserve"> </w:t>
+            </w:r>
+            <w:r>
+              <w:rPr>
+                <w:color w:val="000000" w:themeColor="text1"/>
+                <w:sz w:val="24"/>
+                <w:szCs w:val="24"/>
+                <w14:textOutline w14:w="0" w14:cap="flat" w14:cmpd="sng" w14:algn="ctr">
+                  <w14:noFill/>
+                  <w14:prstDash w14:val="solid"/>
+                  <w14:round/>
+                </w14:textOutline>
+                <w14:textFill>
+                  <w14:gradFill>
+                    <w14:gsLst>
+                      <w14:gs w14:pos="21000">
+                        <w14:srgbClr w14:val="53575C"/>
+                      </w14:gs>
+                      <w14:gs w14:pos="88000">
+                        <w14:srgbClr w14:val="C5C7CA"/>
+                      </w14:gs>
+                    </w14:gsLst>
+                    <w14:lin w14:ang="5400000" w14:scaled="0"/>
+                  </w14:gradFill>
+                </w14:textFill>
+              </w:rPr>
+              <w:t>Car (Wheels and motor)</w:t>
+            </w:r>
+          </w:p>
+        </w:tc>
+        <w:tc>
+          <w:tcPr>
+            <w:tcW w:w="1625" w:type="dxa"/>
+          </w:tcPr>
+          <w:p>
+            <w:pPr>
+              <w:ind w:right="-426"/>
+              <w:rPr>
+                <w:color w:val="000000" w:themeColor="text1"/>
+                <w:sz w:val="24"/>
+                <w:szCs w:val="24"/>
+                <w:rtl/>
+                <w14:shadow w14:blurRad="38100" w14:dist="19050" w14:dir="2700000" w14:sx="100000" w14:sy="100000" w14:kx="0" w14:ky="0" w14:algn="tl">
+                  <w14:schemeClr w14:val="dk1">
+                    <w14:alpha w14:val="60000"/>
+                  </w14:schemeClr>
+                </w14:shadow>
+                <w14:textOutline w14:w="0" w14:cap="flat" w14:cmpd="sng" w14:algn="ctr">
+                  <w14:noFill/>
+                  <w14:prstDash w14:val="solid"/>
+                  <w14:round/>
+                </w14:textOutline>
+              </w:rPr>
+            </w:pPr>
+          </w:p>
+          <w:p>
+            <w:pPr>
+              <w:jc w:val="center"/>
+              <w:rPr>
+                <w:sz w:val="24"/>
+                <w:szCs w:val="24"/>
+              </w:rPr>
+            </w:pPr>
+            <w:r>
+              <w:rPr>
+                <w:sz w:val="24"/>
+                <w:szCs w:val="24"/>
+              </w:rPr>
+              <w:t>Actuator</w:t>
+            </w:r>
+          </w:p>
+          <w:p>
+            <w:pPr>
+              <w:jc w:val="center"/>
+              <w:rPr>
+                <w:sz w:val="24"/>
+                <w:szCs w:val="24"/>
+                <w:rtl/>
+              </w:rPr>
+            </w:pPr>
+          </w:p>
+        </w:tc>
+      </w:tr>
+      <w:tr>
+        <w:trPr>
+          <w:trHeight w:val="417"/>
+        </w:trPr>
+        <w:tc>
+          <w:tcPr>
+            <w:tcW w:w="7157" w:type="dxa"/>
+          </w:tcPr>
+          <w:p>
+            <w:pPr>
+              <w:ind w:right="-426"/>
+              <w:jc w:val="right"/>
+              <w:rPr>
+                <w:color w:val="000000" w:themeColor="text1"/>
+                <w:sz w:val="24"/>
+                <w:szCs w:val="24"/>
+                <w:rtl/>
+                <w14:textOutline w14:w="0" w14:cap="flat" w14:cmpd="sng" w14:algn="ctr">
+                  <w14:noFill/>
+                  <w14:prstDash w14:val="solid"/>
+                  <w14:round/>
+                </w14:textOutline>
+                <w14:textFill>
+                  <w14:gradFill>
+                    <w14:gsLst>
+                      <w14:gs w14:pos="21000">
+                        <w14:srgbClr w14:val="53575C"/>
+                      </w14:gs>
+                      <w14:gs w14:pos="88000">
+                        <w14:srgbClr w14:val="C5C7CA"/>
+                      </w14:gs>
+                    </w14:gsLst>
+                    <w14:lin w14:ang="5400000" w14:scaled="0"/>
+                  </w14:gradFill>
+                </w14:textFill>
+              </w:rPr>
+            </w:pPr>
+            <w:r>
+              <w:rPr>
+                <w:color w:val="000000" w:themeColor="text1"/>
+                <w:sz w:val="24"/>
+                <w:szCs w:val="24"/>
+                <w14:textOutline w14:w="0" w14:cap="flat" w14:cmpd="sng" w14:algn="ctr">
+                  <w14:noFill/>
+                  <w14:prstDash w14:val="solid"/>
+                  <w14:round/>
+                </w14:textOutline>
+                <w14:textFill>
+                  <w14:gradFill>
+                    <w14:gsLst>
+                      <w14:gs w14:pos="21000">
+                        <w14:srgbClr w14:val="53575C"/>
+                      </w14:gs>
+                      <w14:gs w14:pos="88000">
+                        <w14:srgbClr w14:val="C5C7CA"/>
+                      </w14:gs>
+                    </w14:gsLst>
+                    <w14:lin w14:ang="5400000" w14:scaled="0"/>
+                  </w14:gradFill>
+                </w14:textFill>
+              </w:rPr>
+              <w:t xml:space="preserve">        Boost count / Camera</w:t>
+            </w:r>
+            <w:r>
+              <w:rPr>
+                <w:color w:val="000000" w:themeColor="text1"/>
+                <w:sz w:val="24"/>
+                <w:szCs w:val="24"/>
+                <w14:textOutline w14:w="0" w14:cap="flat" w14:cmpd="sng" w14:algn="ctr">
+                  <w14:noFill/>
+                  <w14:prstDash w14:val="solid"/>
+                  <w14:round/>
+                </w14:textOutline>
+                <w14:textFill>
+                  <w14:gradFill>
+                    <w14:gsLst>
+                      <w14:gs w14:pos="21000">
+                        <w14:srgbClr w14:val="53575C"/>
+                      </w14:gs>
+                      <w14:gs w14:pos="88000">
+                        <w14:srgbClr w14:val="C5C7CA"/>
+                      </w14:gs>
+                    </w14:gsLst>
+                    <w14:lin w14:ang="5400000" w14:scaled="0"/>
+                  </w14:gradFill>
+                </w14:textFill>
+              </w:rPr>
+              <w:t xml:space="preserve"> to monitor</w:t>
+            </w:r>
+            <w:r>
+              <w:rPr>
+                <w:color w:val="000000" w:themeColor="text1"/>
+                <w:sz w:val="24"/>
+                <w:szCs w:val="24"/>
+                <w14:textOutline w14:w="0" w14:cap="flat" w14:cmpd="sng" w14:algn="ctr">
+                  <w14:noFill/>
+                  <w14:prstDash w14:val="solid"/>
+                  <w14:round/>
+                </w14:textOutline>
+                <w14:textFill>
+                  <w14:gradFill>
+                    <w14:gsLst>
+                      <w14:gs w14:pos="21000">
+                        <w14:srgbClr w14:val="53575C"/>
+                      </w14:gs>
+                      <w14:gs w14:pos="88000">
+                        <w14:srgbClr w14:val="C5C7CA"/>
+                      </w14:gs>
+                    </w14:gsLst>
+                    <w14:lin w14:ang="5400000" w14:scaled="0"/>
+                  </w14:gradFill>
+                </w14:textFill>
+              </w:rPr>
+              <w:t xml:space="preserve"> </w:t>
+            </w:r>
+            <w:r>
+              <w:rPr>
+                <w:color w:val="000000" w:themeColor="text1"/>
+                <w:sz w:val="24"/>
+                <w:szCs w:val="24"/>
+                <w14:textOutline w14:w="0" w14:cap="flat" w14:cmpd="sng" w14:algn="ctr">
+                  <w14:noFill/>
+                  <w14:prstDash w14:val="solid"/>
+                  <w14:round/>
+                </w14:textOutline>
+                <w14:textFill>
+                  <w14:gradFill>
+                    <w14:gsLst>
+                      <w14:gs w14:pos="21000">
+                        <w14:srgbClr w14:val="53575C"/>
+                      </w14:gs>
+                      <w14:gs w14:pos="88000">
+                        <w14:srgbClr w14:val="C5C7CA"/>
+                      </w14:gs>
+                    </w14:gsLst>
+                    <w14:lin w14:ang="5400000" w14:scaled="0"/>
+                  </w14:gradFill>
+                </w14:textFill>
+              </w:rPr>
+              <w:t xml:space="preserve">other position </w:t>
+            </w:r>
+          </w:p>
+        </w:tc>
+        <w:tc>
+          <w:tcPr>
+            <w:tcW w:w="1625" w:type="dxa"/>
+          </w:tcPr>
+          <w:p>
+            <w:pPr>
+              <w:jc w:val="center"/>
+              <w:rPr>
+                <w:color w:val="000000" w:themeColor="text1"/>
+                <w:sz w:val="24"/>
+                <w:szCs w:val="24"/>
+                <w14:shadow w14:blurRad="38100" w14:dist="19050" w14:dir="2700000" w14:sx="100000" w14:sy="100000" w14:kx="0" w14:ky="0" w14:algn="tl">
+                  <w14:schemeClr w14:val="dk1">
+                    <w14:alpha w14:val="60000"/>
+                  </w14:schemeClr>
+                </w14:shadow>
+                <w14:textOutline w14:w="0" w14:cap="flat" w14:cmpd="sng" w14:algn="ctr">
+                  <w14:noFill/>
+                  <w14:prstDash w14:val="solid"/>
+                  <w14:round/>
+                </w14:textOutline>
+              </w:rPr>
+            </w:pPr>
+            <w:r>
+              <w:rPr>
+                <w:sz w:val="24"/>
+                <w:szCs w:val="24"/>
+              </w:rPr>
+              <w:t>Sensors</w:t>
+            </w:r>
+          </w:p>
+          <w:p>
+            <w:pPr>
+              <w:rPr>
+                <w:sz w:val="24"/>
+                <w:szCs w:val="24"/>
+                <w:rtl/>
+              </w:rPr>
+            </w:pPr>
+          </w:p>
+        </w:tc>
+      </w:tr>
+    </w:tbl>
+    <w:p>
+      <w:pPr>
+        <w:ind w:right="-426"/>
+        <w:jc w:val="right"/>
+        <w:rPr>
+          <w:color w:val="000000" w:themeColor="text1"/>
+          <w:sz w:val="24"/>
+          <w:szCs w:val="24"/>
+          <w14:shadow w14:blurRad="38100" w14:dist="19050" w14:dir="2700000" w14:sx="100000" w14:sy="100000" w14:kx="0" w14:ky="0" w14:algn="tl">
+            <w14:schemeClr w14:val="dk1">
+              <w14:alpha w14:val="60000"/>
+            </w14:schemeClr>
+          </w14:shadow>
+          <w14:textOutline w14:w="0" w14:cap="flat" w14:cmpd="sng" w14:algn="ctr">
+            <w14:noFill/>
+            <w14:prstDash w14:val="solid"/>
+            <w14:round/>
+          </w14:textOutline>
+        </w:rPr>
+      </w:pPr>
+    </w:p>
+    <w:p>
+      <w:pPr>
+        <w:ind w:right="-426"/>
+        <w:jc w:val="right"/>
+        <w:rPr>
+          <w:color w:val="000000" w:themeColor="text1"/>
+          <w:sz w:val="32"/>
+          <w:szCs w:val="32"/>
+          <w14:shadow w14:blurRad="38100" w14:dist="19050" w14:dir="2700000" w14:sx="100000" w14:sy="100000" w14:kx="0" w14:ky="0" w14:algn="tl">
+            <w14:schemeClr w14:val="dk1">
+              <w14:alpha w14:val="60000"/>
+            </w14:schemeClr>
+          </w14:shadow>
+          <w14:textOutline w14:w="0" w14:cap="flat" w14:cmpd="sng" w14:algn="ctr">
+            <w14:noFill/>
+            <w14:prstDash w14:val="solid"/>
+            <w14:round/>
+          </w14:textOutline>
+        </w:rPr>
+      </w:pPr>
+    </w:p>
+    <w:p>
+      <w:pPr>
+        <w:ind w:right="-426"/>
+        <w:jc w:val="right"/>
+        <w:rPr>
+          <w:color w:val="000000" w:themeColor="text1"/>
+          <w:sz w:val="24"/>
+          <w:szCs w:val="24"/>
+        </w:rPr>
+      </w:pPr>
+    </w:p>
+    <w:p>
+      <w:pPr>
+        <w:ind w:right="-426"/>
+        <w:jc w:val="right"/>
+        <w:rPr>
+          <w:color w:val="FF0000"/>
+          <w:sz w:val="24"/>
+          <w:szCs w:val="24"/>
+        </w:rPr>
+      </w:pPr>
+    </w:p>
+    <w:p>
+      <w:pPr>
+        <w:ind w:right="-426"/>
+        <w:jc w:val="right"/>
+        <w:rPr>
+          <w:sz w:val="24"/>
+          <w:szCs w:val="24"/>
+        </w:rPr>
+      </w:pPr>
+    </w:p>
+    <w:p>
+      <w:pPr>
+        <w:jc w:val="right"/>
+        <w:rPr>
+          <w:sz w:val="32"/>
+          <w:szCs w:val="32"/>
+        </w:rPr>
+      </w:pPr>
+    </w:p>
+    <w:p>
+      <w:pPr>
+        <w:jc w:val="right"/>
+        <w:rPr>
+          <w:sz w:val="32"/>
+          <w:szCs w:val="32"/>
+        </w:rPr>
+      </w:pPr>
+    </w:p>
+    <w:p>
+      <w:pPr>
+        <w:jc w:val="right"/>
+        <w:rPr>
+          <w:sz w:val="24"/>
+          <w:szCs w:val="24"/>
+        </w:rPr>
+      </w:pPr>
     </w:p>
     <w:sectPr>
       <w:pgSz w:w="12240" w:h="15840"/>
-      <w:pgMar w:top="1440" w:right="1440" w:bottom="1440" w:left="1440" w:header="720" w:footer="720" w:gutter="0"/>
-      <w:cols w:space="720"/>
+      <w:pgMar w:top="1440" w:right="1440" w:bottom="1440" w:left="1440" w:header="708" w:footer="708" w:gutter="0"/>
+      <w:cols w:space="708"/>
+      <w:bidi/>
+      <w:rtlGutter/>
       <w:docGrid w:linePitch="360"/>
     </w:sectPr>
   </w:body>
@@ -54,7 +1697,7 @@
 </file>
 
 <file path=word/styles.xml><?xml version="1.0" encoding="utf-8"?>
-<w:styles xmlns:mc="http://schemas.openxmlformats.org/markup-compatibility/2006" xmlns:r="http://schemas.openxmlformats.org/officeDocument/2006/relationships" xmlns:w="http://schemas.openxmlformats.org/wordprocessingml/2006/main" xmlns:w14="http://schemas.microsoft.com/office/word/2010/wordml" xmlns:w15="http://schemas.microsoft.com/office/word/2012/wordml" xmlns:w16cid="http://schemas.microsoft.com/office/word/2016/wordml/cid" xmlns:w16se="http://schemas.microsoft.com/office/word/2015/wordml/symex" mc:Ignorable="w14 w15 w16se w16cid">
+<w:styles xmlns:mc="http://schemas.openxmlformats.org/markup-compatibility/2006" xmlns:r="http://schemas.openxmlformats.org/officeDocument/2006/relationships" xmlns:w="http://schemas.openxmlformats.org/wordprocessingml/2006/main" xmlns:w14="http://schemas.microsoft.com/office/word/2010/wordml" xmlns:w15="http://schemas.microsoft.com/office/word/2012/wordml" xmlns:w16cex="http://schemas.microsoft.com/office/word/2018/wordml/cex" xmlns:w16cid="http://schemas.microsoft.com/office/word/2016/wordml/cid" xmlns:w16="http://schemas.microsoft.com/office/word/2018/wordml" xmlns:w16sdtdh="http://schemas.microsoft.com/office/word/2020/wordml/sdtdatahash" xmlns:w16se="http://schemas.microsoft.com/office/word/2015/wordml/symex" mc:Ignorable="w14 w15 w16se w16cid w16 w16cex w16sdtdh">
   <w:docDefaults>
     <w:rPrDefault>
       <w:rPr>
@@ -70,7 +1713,7 @@
       </w:pPr>
     </w:pPrDefault>
   </w:docDefaults>
-  <w:latentStyles w:defLockedState="0" w:defUIPriority="99" w:defSemiHidden="0" w:defUnhideWhenUsed="0" w:defQFormat="0" w:count="375">
+  <w:latentStyles w:defLockedState="0" w:defUIPriority="99" w:defSemiHidden="0" w:defUnhideWhenUsed="0" w:defQFormat="0" w:count="376">
     <w:lsdException w:name="Normal" w:uiPriority="0" w:qFormat="1"/>
     <w:lsdException w:name="heading 1" w:uiPriority="9" w:qFormat="1"/>
     <w:lsdException w:name="heading 2" w:semiHidden="1" w:uiPriority="9" w:unhideWhenUsed="1" w:qFormat="1"/>
@@ -446,15 +2089,18 @@
     <w:lsdException w:name="Smart Hyperlink" w:semiHidden="1" w:unhideWhenUsed="1"/>
     <w:lsdException w:name="Hashtag" w:semiHidden="1" w:unhideWhenUsed="1"/>
     <w:lsdException w:name="Unresolved Mention" w:semiHidden="1" w:unhideWhenUsed="1"/>
+    <w:lsdException w:name="Smart Link" w:semiHidden="1" w:unhideWhenUsed="1"/>
   </w:latentStyles>
   <w:style w:type="paragraph" w:default="1" w:styleId="Normal">
     <w:name w:val="Normal"/>
     <w:qFormat/>
+    <w:pPr>
+      <w:bidi/>
+    </w:pPr>
   </w:style>
   <w:style w:type="character" w:default="1" w:styleId="DefaultParagraphFont">
     <w:name w:val="Default Paragraph Font"/>
     <w:uiPriority w:val="1"/>
-    <w:semiHidden/>
     <w:unhideWhenUsed/>
   </w:style>
   <w:style w:type="table" w:default="1" w:styleId="TableNormal">
@@ -477,6 +2123,36 @@
     <w:uiPriority w:val="99"/>
     <w:semiHidden/>
     <w:unhideWhenUsed/>
+  </w:style>
+  <w:style w:type="paragraph" w:styleId="ListParagraph">
+    <w:name w:val="List Paragraph"/>
+    <w:basedOn w:val="Normal"/>
+    <w:uiPriority w:val="34"/>
+    <w:qFormat/>
+    <w:rsid w:val="00ED5EA2"/>
+    <w:pPr>
+      <w:ind w:left="720"/>
+      <w:contextualSpacing/>
+    </w:pPr>
+  </w:style>
+  <w:style w:type="table" w:styleId="TableGrid">
+    <w:name w:val="Table Grid"/>
+    <w:basedOn w:val="TableNormal"/>
+    <w:uiPriority w:val="39"/>
+    <w:rsid w:val="008428A6"/>
+    <w:pPr>
+      <w:spacing w:after="0" w:line="240" w:lineRule="auto"/>
+    </w:pPr>
+    <w:tblPr>
+      <w:tblBorders>
+        <w:top w:val="single" w:sz="4" w:space="0" w:color="auto"/>
+        <w:left w:val="single" w:sz="4" w:space="0" w:color="auto"/>
+        <w:bottom w:val="single" w:sz="4" w:space="0" w:color="auto"/>
+        <w:right w:val="single" w:sz="4" w:space="0" w:color="auto"/>
+        <w:insideH w:val="single" w:sz="4" w:space="0" w:color="auto"/>
+        <w:insideV w:val="single" w:sz="4" w:space="0" w:color="auto"/>
+      </w:tblBorders>
+    </w:tblPr>
   </w:style>
 </w:styles>
 </file>

</xml_diff>